<commit_message>
css test file is added
</commit_message>
<xml_diff>
--- a/1. Web/CSS/Chapter1/Exercise/exercise1.docx
+++ b/1. Web/CSS/Chapter1/Exercise/exercise1.docx
@@ -1,6 +1,6 @@
 
 <file path=word/document.xml><?xml version="1.0" encoding="utf-8"?>
-<w:document xmlns:wpc="http://schemas.microsoft.com/office/word/2010/wordprocessingCanvas" xmlns:cx="http://schemas.microsoft.com/office/drawing/2014/chartex" xmlns:cx1="http://schemas.microsoft.com/office/drawing/2015/9/8/chartex" xmlns:cx2="http://schemas.microsoft.com/office/drawing/2015/10/21/chartex" xmlns:cx3="http://schemas.microsoft.com/office/drawing/2016/5/9/chartex" xmlns:cx4="http://schemas.microsoft.com/office/drawing/2016/5/10/chartex" xmlns:cx5="http://schemas.microsoft.com/office/drawing/2016/5/11/chartex" xmlns:cx6="http://schemas.microsoft.com/office/drawing/2016/5/12/chartex" xmlns:cx7="http://schemas.microsoft.com/office/drawing/2016/5/13/chartex" xmlns:cx8="http://schemas.microsoft.com/office/drawing/2016/5/14/chartex" xmlns:mc="http://schemas.openxmlformats.org/markup-compatibility/2006" xmlns:aink="http://schemas.microsoft.com/office/drawing/2016/ink" xmlns:am3d="http://schemas.microsoft.com/office/drawing/2017/model3d" xmlns:o="urn:schemas-microsoft-com:office:office" xmlns:oel="http://schemas.microsoft.com/office/2019/extlst" xmlns:r="http://schemas.openxmlformats.org/officeDocument/2006/relationships" xmlns:m="http://schemas.openxmlformats.org/officeDocument/2006/math" xmlns:v="urn:schemas-microsoft-com:vml" xmlns:wp14="http://schemas.microsoft.com/office/word/2010/wordprocessingDrawing" xmlns:wp="http://schemas.openxmlformats.org/drawingml/2006/wordprocessingDrawing" xmlns:w10="urn:schemas-microsoft-com:office:word" xmlns:w="http://schemas.openxmlformats.org/wordprocessingml/2006/main" xmlns:w14="http://schemas.microsoft.com/office/word/2010/wordml" xmlns:w15="http://schemas.microsoft.com/office/word/2012/wordml" xmlns:w16cex="http://schemas.microsoft.com/office/word/2018/wordml/cex" xmlns:w16cid="http://schemas.microsoft.com/office/word/2016/wordml/cid" xmlns:w16="http://schemas.microsoft.com/office/word/2018/wordml" xmlns:w16sdtdh="http://schemas.microsoft.com/office/word/2020/wordml/sdtdatahash" xmlns:w16se="http://schemas.microsoft.com/office/word/2015/wordml/symex" xmlns:wpg="http://schemas.microsoft.com/office/word/2010/wordprocessingGroup" xmlns:wpi="http://schemas.microsoft.com/office/word/2010/wordprocessingInk" xmlns:wne="http://schemas.microsoft.com/office/word/2006/wordml" xmlns:wps="http://schemas.microsoft.com/office/word/2010/wordprocessingShape" mc:Ignorable="w14 w15 w16se w16cid w16 w16cex w16sdtdh wp14">
+<w:document xmlns:wpc="http://schemas.microsoft.com/office/word/2010/wordprocessingCanvas" xmlns:mc="http://schemas.openxmlformats.org/markup-compatibility/2006" xmlns:o="urn:schemas-microsoft-com:office:office" xmlns:r="http://schemas.openxmlformats.org/officeDocument/2006/relationships" xmlns:m="http://schemas.openxmlformats.org/officeDocument/2006/math" xmlns:v="urn:schemas-microsoft-com:vml" xmlns:wp14="http://schemas.microsoft.com/office/word/2010/wordprocessingDrawing" xmlns:wp="http://schemas.openxmlformats.org/drawingml/2006/wordprocessingDrawing" xmlns:w10="urn:schemas-microsoft-com:office:word" xmlns:w="http://schemas.openxmlformats.org/wordprocessingml/2006/main" xmlns:w14="http://schemas.microsoft.com/office/word/2010/wordml" xmlns:w15="http://schemas.microsoft.com/office/word/2012/wordml" xmlns:wpg="http://schemas.microsoft.com/office/word/2010/wordprocessingGroup" xmlns:wpi="http://schemas.microsoft.com/office/word/2010/wordprocessingInk" xmlns:wne="http://schemas.microsoft.com/office/word/2006/wordml" xmlns:wps="http://schemas.microsoft.com/office/word/2010/wordprocessingShape" mc:Ignorable="w14 w15 wp14">
   <w:body>
     <w:p>
       <w:pPr>
@@ -567,13 +567,20 @@
         <w:t xml:space="preserve">This document is a specification for the exercise problems for the </w:t>
       </w:r>
       <w:proofErr w:type="spellStart"/>
+      <w:r>
+        <w:rPr>
+          <w:rFonts w:ascii="Times New Roman" w:eastAsia="Times New Roman" w:hAnsi="Times New Roman" w:cs="Times New Roman"/>
+          <w:sz w:val="24"/>
+        </w:rPr>
+        <w:t>topic</w:t>
+      </w:r>
       <w:proofErr w:type="gramStart"/>
       <w:r>
         <w:rPr>
           <w:rFonts w:ascii="Times New Roman" w:eastAsia="Times New Roman" w:hAnsi="Times New Roman" w:cs="Times New Roman"/>
           <w:sz w:val="24"/>
         </w:rPr>
-        <w:t>topic,Introduction</w:t>
+        <w:t>,Introduction</w:t>
       </w:r>
       <w:proofErr w:type="spellEnd"/>
       <w:proofErr w:type="gramEnd"/>
@@ -638,23 +645,7 @@
           <w:sz w:val="24"/>
         </w:rPr>
         <w:tab/>
-        <w:t xml:space="preserve">This exercise is to be performed only after the theory and workshop sessions of the </w:t>
-      </w:r>
-      <w:proofErr w:type="gramStart"/>
-      <w:r>
-        <w:rPr>
-          <w:rFonts w:ascii="Times New Roman" w:eastAsia="Times New Roman" w:hAnsi="Times New Roman" w:cs="Times New Roman"/>
-          <w:sz w:val="24"/>
-        </w:rPr>
-        <w:t>topic,</w:t>
-      </w:r>
-      <w:proofErr w:type="gramEnd"/>
-      <w:r>
-        <w:rPr>
-          <w:rFonts w:ascii="Times New Roman" w:eastAsia="Times New Roman" w:hAnsi="Times New Roman" w:cs="Times New Roman"/>
-          <w:sz w:val="24"/>
-        </w:rPr>
-        <w:t xml:space="preserve"> hence the student would have enough knowledge and confidence on the topic. Ideally, the student should be able to solve the problems himself/herself; however, he/she can seek the assistance of the trainer or lab assistant in case he/she is stuck with a specific problem.</w:t>
+        <w:t>This exercise is to be performed only after the theory and workshop sessions of the topic, hence the student would have enough knowledge and confidence on the topic. Ideally, the student should be able to solve the problems himself/herself; however, he/she can seek the assistance of the trainer or lab assistant in case he/she is stuck with a specific problem.</w:t>
       </w:r>
     </w:p>
     <w:p>
@@ -814,6 +805,7 @@
           <w:sz w:val="22"/>
         </w:rPr>
       </w:pPr>
+      <w:bookmarkStart w:id="0" w:name="_GoBack"/>
       <w:r>
         <w:rPr>
           <w:rFonts w:ascii="Calibri" w:eastAsia="Calibri" w:hAnsi="Calibri" w:cs="Calibri"/>
@@ -822,9 +814,9 @@
         </w:rPr>
         <w:lastRenderedPageBreak/>
         <w:drawing>
-          <wp:inline distT="0" distB="0" distL="114300" distR="114300" wp14:anchorId="24088E48" wp14:editId="774736FF">
-            <wp:extent cx="3416935" cy="8848725"/>
-            <wp:effectExtent l="0" t="0" r="12065" b="9525"/>
+          <wp:inline distT="0" distB="0" distL="114300" distR="114300" wp14:anchorId="24088E48" wp14:editId="034A27C7">
+            <wp:extent cx="5461000" cy="8848725"/>
+            <wp:effectExtent l="0" t="0" r="0" b="0"/>
             <wp:docPr id="1" name="Picture 1" descr="Web capture_26-7-2023_93637_"/>
             <wp:cNvGraphicFramePr>
               <a:graphicFrameLocks xmlns:a="http://schemas.openxmlformats.org/drawingml/2006/main" noChangeAspect="1"/>
@@ -847,7 +839,7 @@
                   <pic:spPr>
                     <a:xfrm>
                       <a:off x="0" y="0"/>
-                      <a:ext cx="3416935" cy="8848725"/>
+                      <a:ext cx="5461000" cy="8848725"/>
                     </a:xfrm>
                     <a:prstGeom prst="rect">
                       <a:avLst/>
@@ -859,6 +851,7 @@
           </wp:inline>
         </w:drawing>
       </w:r>
+      <w:bookmarkEnd w:id="0"/>
     </w:p>
     <w:p>
       <w:pPr>
@@ -913,25 +906,7 @@
           <w:b/>
           <w:sz w:val="24"/>
         </w:rPr>
-        <w:t xml:space="preserve">The HTML page Which </w:t>
-      </w:r>
-      <w:proofErr w:type="gramStart"/>
-      <w:r>
-        <w:rPr>
-          <w:rFonts w:ascii="Times New Roman" w:eastAsia="Times New Roman" w:hAnsi="Times New Roman" w:cs="Times New Roman"/>
-          <w:b/>
-          <w:sz w:val="24"/>
-        </w:rPr>
-        <w:t>Contain</w:t>
-      </w:r>
-      <w:proofErr w:type="gramEnd"/>
-      <w:r>
-        <w:rPr>
-          <w:rFonts w:ascii="Times New Roman" w:eastAsia="Times New Roman" w:hAnsi="Times New Roman" w:cs="Times New Roman"/>
-          <w:b/>
-          <w:sz w:val="24"/>
-        </w:rPr>
-        <w:t xml:space="preserve"> </w:t>
+        <w:t xml:space="preserve">The HTML page Which Contain </w:t>
       </w:r>
     </w:p>
     <w:p>
@@ -1300,8 +1275,8 @@
 </file>
 
 <file path=word/numbering.xml><?xml version="1.0" encoding="utf-8"?>
-<w:numbering xmlns:wpc="http://schemas.microsoft.com/office/word/2010/wordprocessingCanvas" xmlns:cx="http://schemas.microsoft.com/office/drawing/2014/chartex" xmlns:cx1="http://schemas.microsoft.com/office/drawing/2015/9/8/chartex" xmlns:cx2="http://schemas.microsoft.com/office/drawing/2015/10/21/chartex" xmlns:cx3="http://schemas.microsoft.com/office/drawing/2016/5/9/chartex" xmlns:cx4="http://schemas.microsoft.com/office/drawing/2016/5/10/chartex" xmlns:cx5="http://schemas.microsoft.com/office/drawing/2016/5/11/chartex" xmlns:cx6="http://schemas.microsoft.com/office/drawing/2016/5/12/chartex" xmlns:cx7="http://schemas.microsoft.com/office/drawing/2016/5/13/chartex" xmlns:cx8="http://schemas.microsoft.com/office/drawing/2016/5/14/chartex" xmlns:mc="http://schemas.openxmlformats.org/markup-compatibility/2006" xmlns:aink="http://schemas.microsoft.com/office/drawing/2016/ink" xmlns:am3d="http://schemas.microsoft.com/office/drawing/2017/model3d" xmlns:o="urn:schemas-microsoft-com:office:office" xmlns:oel="http://schemas.microsoft.com/office/2019/extlst" xmlns:r="http://schemas.openxmlformats.org/officeDocument/2006/relationships" xmlns:m="http://schemas.openxmlformats.org/officeDocument/2006/math" xmlns:v="urn:schemas-microsoft-com:vml" xmlns:wp14="http://schemas.microsoft.com/office/word/2010/wordprocessingDrawing" xmlns:wp="http://schemas.openxmlformats.org/drawingml/2006/wordprocessingDrawing" xmlns:w10="urn:schemas-microsoft-com:office:word" xmlns:w="http://schemas.openxmlformats.org/wordprocessingml/2006/main" xmlns:w14="http://schemas.microsoft.com/office/word/2010/wordml" xmlns:w15="http://schemas.microsoft.com/office/word/2012/wordml" xmlns:w16cex="http://schemas.microsoft.com/office/word/2018/wordml/cex" xmlns:w16cid="http://schemas.microsoft.com/office/word/2016/wordml/cid" xmlns:w16="http://schemas.microsoft.com/office/word/2018/wordml" xmlns:w16sdtdh="http://schemas.microsoft.com/office/word/2020/wordml/sdtdatahash" xmlns:w16se="http://schemas.microsoft.com/office/word/2015/wordml/symex" xmlns:wpg="http://schemas.microsoft.com/office/word/2010/wordprocessingGroup" xmlns:wpi="http://schemas.microsoft.com/office/word/2010/wordprocessingInk" xmlns:wne="http://schemas.microsoft.com/office/word/2006/wordml" xmlns:wps="http://schemas.microsoft.com/office/word/2010/wordprocessingShape" mc:Ignorable="w14 w15 w16se w16cid w16 w16cex w16sdtdh wp14">
-  <w:abstractNum w:abstractNumId="0" w15:restartNumberingAfterBreak="0">
+<w:numbering xmlns:wpc="http://schemas.microsoft.com/office/word/2010/wordprocessingCanvas" xmlns:mc="http://schemas.openxmlformats.org/markup-compatibility/2006" xmlns:o="urn:schemas-microsoft-com:office:office" xmlns:r="http://schemas.openxmlformats.org/officeDocument/2006/relationships" xmlns:m="http://schemas.openxmlformats.org/officeDocument/2006/math" xmlns:v="urn:schemas-microsoft-com:vml" xmlns:wp14="http://schemas.microsoft.com/office/word/2010/wordprocessingDrawing" xmlns:wp="http://schemas.openxmlformats.org/drawingml/2006/wordprocessingDrawing" xmlns:w10="urn:schemas-microsoft-com:office:word" xmlns:w="http://schemas.openxmlformats.org/wordprocessingml/2006/main" xmlns:w14="http://schemas.microsoft.com/office/word/2010/wordml" xmlns:w15="http://schemas.microsoft.com/office/word/2012/wordml" xmlns:wpg="http://schemas.microsoft.com/office/word/2010/wordprocessingGroup" xmlns:wpi="http://schemas.microsoft.com/office/word/2010/wordprocessingInk" xmlns:wne="http://schemas.microsoft.com/office/word/2006/wordml" xmlns:wps="http://schemas.microsoft.com/office/word/2010/wordprocessingShape" mc:Ignorable="w14 w15 wp14">
+  <w:abstractNum w:abstractNumId="0">
     <w:nsid w:val="B5E306ED"/>
     <w:multiLevelType w:val="singleLevel"/>
     <w:tmpl w:val="B5E306ED"/>
@@ -1312,7 +1287,7 @@
       <w:lvlJc w:val="left"/>
     </w:lvl>
   </w:abstractNum>
-  <w:abstractNum w:abstractNumId="1" w15:restartNumberingAfterBreak="0">
+  <w:abstractNum w:abstractNumId="1">
     <w:nsid w:val="BF205925"/>
     <w:multiLevelType w:val="singleLevel"/>
     <w:tmpl w:val="BF205925"/>
@@ -1323,7 +1298,7 @@
       <w:lvlJc w:val="left"/>
     </w:lvl>
   </w:abstractNum>
-  <w:abstractNum w:abstractNumId="2" w15:restartNumberingAfterBreak="0">
+  <w:abstractNum w:abstractNumId="2">
     <w:nsid w:val="CF092B84"/>
     <w:multiLevelType w:val="singleLevel"/>
     <w:tmpl w:val="CF092B84"/>
@@ -1334,7 +1309,7 @@
       <w:lvlJc w:val="left"/>
     </w:lvl>
   </w:abstractNum>
-  <w:abstractNum w:abstractNumId="3" w15:restartNumberingAfterBreak="0">
+  <w:abstractNum w:abstractNumId="3">
     <w:nsid w:val="0053208E"/>
     <w:multiLevelType w:val="singleLevel"/>
     <w:tmpl w:val="0053208E"/>
@@ -1345,7 +1320,7 @@
       <w:lvlJc w:val="left"/>
     </w:lvl>
   </w:abstractNum>
-  <w:abstractNum w:abstractNumId="4" w15:restartNumberingAfterBreak="0">
+  <w:abstractNum w:abstractNumId="4">
     <w:nsid w:val="03D62ECE"/>
     <w:multiLevelType w:val="singleLevel"/>
     <w:tmpl w:val="03D62ECE"/>
@@ -1356,7 +1331,7 @@
       <w:lvlJc w:val="left"/>
     </w:lvl>
   </w:abstractNum>
-  <w:abstractNum w:abstractNumId="5" w15:restartNumberingAfterBreak="0">
+  <w:abstractNum w:abstractNumId="5">
     <w:nsid w:val="25B654F3"/>
     <w:multiLevelType w:val="singleLevel"/>
     <w:tmpl w:val="25B654F3"/>
@@ -1367,29 +1342,29 @@
       <w:lvlJc w:val="left"/>
     </w:lvl>
   </w:abstractNum>
-  <w:num w:numId="1" w16cid:durableId="1625194356">
+  <w:num w:numId="1">
     <w:abstractNumId w:val="3"/>
   </w:num>
-  <w:num w:numId="2" w16cid:durableId="1285036530">
+  <w:num w:numId="2">
     <w:abstractNumId w:val="2"/>
   </w:num>
-  <w:num w:numId="3" w16cid:durableId="708837977">
+  <w:num w:numId="3">
     <w:abstractNumId w:val="1"/>
   </w:num>
-  <w:num w:numId="4" w16cid:durableId="1787575234">
+  <w:num w:numId="4">
     <w:abstractNumId w:val="0"/>
   </w:num>
-  <w:num w:numId="5" w16cid:durableId="1309359551">
+  <w:num w:numId="5">
     <w:abstractNumId w:val="4"/>
   </w:num>
-  <w:num w:numId="6" w16cid:durableId="970751851">
+  <w:num w:numId="6">
     <w:abstractNumId w:val="5"/>
   </w:num>
 </w:numbering>
 </file>
 
 <file path=word/styles.xml><?xml version="1.0" encoding="utf-8"?>
-<w:styles xmlns:mc="http://schemas.openxmlformats.org/markup-compatibility/2006" xmlns:r="http://schemas.openxmlformats.org/officeDocument/2006/relationships" xmlns:w="http://schemas.openxmlformats.org/wordprocessingml/2006/main" xmlns:w14="http://schemas.microsoft.com/office/word/2010/wordml" xmlns:w15="http://schemas.microsoft.com/office/word/2012/wordml" xmlns:w16cex="http://schemas.microsoft.com/office/word/2018/wordml/cex" xmlns:w16cid="http://schemas.microsoft.com/office/word/2016/wordml/cid" xmlns:w16="http://schemas.microsoft.com/office/word/2018/wordml" xmlns:w16sdtdh="http://schemas.microsoft.com/office/word/2020/wordml/sdtdatahash" xmlns:w16se="http://schemas.microsoft.com/office/word/2015/wordml/symex" mc:Ignorable="w14 w15 w16se w16cid w16 w16cex w16sdtdh">
+<w:styles xmlns:mc="http://schemas.openxmlformats.org/markup-compatibility/2006" xmlns:r="http://schemas.openxmlformats.org/officeDocument/2006/relationships" xmlns:w="http://schemas.openxmlformats.org/wordprocessingml/2006/main" xmlns:w14="http://schemas.microsoft.com/office/word/2010/wordml" xmlns:w15="http://schemas.microsoft.com/office/word/2012/wordml" mc:Ignorable="w14 w15">
   <w:docDefaults>
     <w:rPrDefault>
       <w:rPr>
@@ -1399,7 +1374,7 @@
     </w:rPrDefault>
     <w:pPrDefault/>
   </w:docDefaults>
-  <w:latentStyles w:defLockedState="0" w:defUIPriority="0" w:defSemiHidden="0" w:defUnhideWhenUsed="0" w:defQFormat="0" w:count="376">
+  <w:latentStyles w:defLockedState="0" w:defUIPriority="0" w:defSemiHidden="0" w:defUnhideWhenUsed="0" w:defQFormat="0" w:count="371">
     <w:lsdException w:name="Normal" w:qFormat="1"/>
     <w:lsdException w:name="heading 1" w:qFormat="1"/>
     <w:lsdException w:name="heading 2" w:semiHidden="1" w:unhideWhenUsed="1" w:qFormat="1"/>
@@ -1681,11 +1656,6 @@
     <w:lsdException w:name="List Table 5 Dark Accent 6" w:uiPriority="50"/>
     <w:lsdException w:name="List Table 6 Colorful Accent 6" w:uiPriority="51"/>
     <w:lsdException w:name="List Table 7 Colorful Accent 6" w:uiPriority="52"/>
-    <w:lsdException w:name="Mention" w:semiHidden="1" w:uiPriority="99" w:unhideWhenUsed="1"/>
-    <w:lsdException w:name="Smart Hyperlink" w:semiHidden="1" w:uiPriority="99" w:unhideWhenUsed="1"/>
-    <w:lsdException w:name="Hashtag" w:semiHidden="1" w:uiPriority="99" w:unhideWhenUsed="1"/>
-    <w:lsdException w:name="Unresolved Mention" w:semiHidden="1" w:uiPriority="99" w:unhideWhenUsed="1"/>
-    <w:lsdException w:name="Smart Link" w:semiHidden="1" w:uiPriority="99" w:unhideWhenUsed="1"/>
   </w:latentStyles>
   <w:style w:type="paragraph" w:default="1" w:styleId="Normal">
     <w:name w:val="Normal"/>

</xml_diff>